<commit_message>
CA1 updated with more information in the abstract part
</commit_message>
<xml_diff>
--- a/CA 1 – Capstone Project Proposal.docx
+++ b/CA 1 – Capstone Project Proposal.docx
@@ -1060,6 +1060,119 @@
     <w:p>
       <w:pPr>
         <w:rPr>
+          <w:rFonts w:ascii="Segoe UI" w:hAnsi="Segoe UI" w:cs="Segoe UI"/>
+          <w:color w:val="0D0D0D"/>
+          <w:shd w:val="clear" w:color="auto" w:fill="FFFFFF"/>
+        </w:rPr>
+      </w:pPr>
+      <w:r>
+        <w:rPr>
+          <w:rFonts w:ascii="Segoe UI" w:hAnsi="Segoe UI" w:cs="Segoe UI"/>
+          <w:color w:val="0D0D0D"/>
+          <w:shd w:val="clear" w:color="auto" w:fill="FFFFFF"/>
+        </w:rPr>
+        <w:t xml:space="preserve">The House Price Prediction capstone project </w:t>
+      </w:r>
+      <w:r>
+        <w:rPr>
+          <w:rFonts w:ascii="Segoe UI" w:hAnsi="Segoe UI" w:cs="Segoe UI"/>
+          <w:color w:val="0D0D0D"/>
+          <w:shd w:val="clear" w:color="auto" w:fill="FFFFFF"/>
+        </w:rPr>
+        <w:t>has the objective to</w:t>
+      </w:r>
+      <w:r>
+        <w:rPr>
+          <w:rFonts w:ascii="Segoe UI" w:hAnsi="Segoe UI" w:cs="Segoe UI"/>
+          <w:color w:val="0D0D0D"/>
+          <w:shd w:val="clear" w:color="auto" w:fill="FFFFFF"/>
+        </w:rPr>
+        <w:t xml:space="preserve"> develop a predictive </w:t>
+      </w:r>
+      <w:r>
+        <w:rPr>
+          <w:rFonts w:ascii="Segoe UI" w:hAnsi="Segoe UI" w:cs="Segoe UI"/>
+          <w:color w:val="0D0D0D"/>
+          <w:shd w:val="clear" w:color="auto" w:fill="FFFFFF"/>
+        </w:rPr>
+        <w:t xml:space="preserve">machine learning </w:t>
+      </w:r>
+      <w:r>
+        <w:rPr>
+          <w:rFonts w:ascii="Segoe UI" w:hAnsi="Segoe UI" w:cs="Segoe UI"/>
+          <w:color w:val="0D0D0D"/>
+          <w:shd w:val="clear" w:color="auto" w:fill="FFFFFF"/>
+        </w:rPr>
+        <w:t xml:space="preserve">model that can accurately estimate house price. The significance of this project lies in its practical application in the real estate </w:t>
+      </w:r>
+      <w:r>
+        <w:rPr>
+          <w:rFonts w:ascii="Segoe UI" w:hAnsi="Segoe UI" w:cs="Segoe UI"/>
+          <w:color w:val="0D0D0D"/>
+          <w:shd w:val="clear" w:color="auto" w:fill="FFFFFF"/>
+        </w:rPr>
+        <w:t xml:space="preserve">industry, public sectors, </w:t>
+      </w:r>
+      <w:r>
+        <w:rPr>
+          <w:rFonts w:ascii="Segoe UI" w:hAnsi="Segoe UI" w:cs="Segoe UI"/>
+          <w:color w:val="0D0D0D"/>
+          <w:shd w:val="clear" w:color="auto" w:fill="FFFFFF"/>
+        </w:rPr>
+        <w:t>and provide buyers,</w:t>
+      </w:r>
+      <w:r>
+        <w:rPr>
+          <w:rFonts w:ascii="Segoe UI" w:hAnsi="Segoe UI" w:cs="Segoe UI"/>
+          <w:color w:val="0D0D0D"/>
+          <w:shd w:val="clear" w:color="auto" w:fill="FFFFFF"/>
+        </w:rPr>
+        <w:t xml:space="preserve"> and sellers</w:t>
+      </w:r>
+      <w:r>
+        <w:rPr>
+          <w:rFonts w:ascii="Segoe UI" w:hAnsi="Segoe UI" w:cs="Segoe UI"/>
+          <w:color w:val="0D0D0D"/>
+          <w:shd w:val="clear" w:color="auto" w:fill="FFFFFF"/>
+        </w:rPr>
+        <w:t xml:space="preserve"> with</w:t>
+      </w:r>
+      <w:r>
+        <w:rPr>
+          <w:rFonts w:ascii="Segoe UI" w:hAnsi="Segoe UI" w:cs="Segoe UI"/>
+          <w:color w:val="0D0D0D"/>
+          <w:shd w:val="clear" w:color="auto" w:fill="FFFFFF"/>
+        </w:rPr>
+        <w:t xml:space="preserve"> </w:t>
+      </w:r>
+      <w:r>
+        <w:rPr>
+          <w:rFonts w:ascii="Segoe UI" w:hAnsi="Segoe UI" w:cs="Segoe UI"/>
+          <w:color w:val="0D0D0D"/>
+          <w:shd w:val="clear" w:color="auto" w:fill="FFFFFF"/>
+        </w:rPr>
+        <w:t>information</w:t>
+      </w:r>
+      <w:r>
+        <w:rPr>
+          <w:rFonts w:ascii="Segoe UI" w:hAnsi="Segoe UI" w:cs="Segoe UI"/>
+          <w:color w:val="0D0D0D"/>
+          <w:shd w:val="clear" w:color="auto" w:fill="FFFFFF"/>
+        </w:rPr>
+        <w:t xml:space="preserve"> in the results provide by the model</w:t>
+      </w:r>
+      <w:r>
+        <w:rPr>
+          <w:rFonts w:ascii="Segoe UI" w:hAnsi="Segoe UI" w:cs="Segoe UI"/>
+          <w:color w:val="0D0D0D"/>
+          <w:shd w:val="clear" w:color="auto" w:fill="FFFFFF"/>
+        </w:rPr>
+        <w:t xml:space="preserve">. </w:t>
+      </w:r>
+    </w:p>
+    <w:p>
+      <w:pPr>
+        <w:rPr>
           <w:rFonts w:cs="Calibri"/>
           <w:color w:val="0D0D0D"/>
           <w:shd w:val="clear" w:color="auto" w:fill="FFFFFF"/>
@@ -1071,188 +1184,74 @@
           <w:color w:val="0D0D0D"/>
           <w:shd w:val="clear" w:color="auto" w:fill="FFFFFF"/>
         </w:rPr>
-        <w:t xml:space="preserve">The House Price Prediction Capstone Project has the objective of developing a predictive model for house prices. This project is essential in the context of the fluctuating house market and the constant increase in prices. Accurate forecasts can assist buyers and sellers in making informed decisions. Predicting house prices </w:t>
+        <w:t xml:space="preserve">According to the Statista Research Department (published on Jan 8, 2024), between 2015 and 2023, the house price-to-income ratio in Ireland grew by nearly 17 index points, signifying an increase in house values relative to earnings. This trend makes homeownership in Ireland more challenging due to the decreasing affordability of dwellings (Statista, 2024). </w:t>
       </w:r>
-      <w:r>
+    </w:p>
+    <w:p>
+      <w:pPr>
         <w:rPr>
           <w:rFonts w:ascii="Segoe UI" w:hAnsi="Segoe UI" w:cs="Segoe UI"/>
           <w:color w:val="0D0D0D"/>
           <w:shd w:val="clear" w:color="auto" w:fill="FFFFFF"/>
         </w:rPr>
-        <w:t>r</w:t>
-      </w:r>
+      </w:pPr>
       <w:r>
         <w:rPr>
           <w:rFonts w:ascii="Segoe UI" w:hAnsi="Segoe UI" w:cs="Segoe UI"/>
           <w:color w:val="0D0D0D"/>
           <w:shd w:val="clear" w:color="auto" w:fill="FFFFFF"/>
         </w:rPr>
-        <w:t>equires detailed analysis</w:t>
+        <w:t>The model</w:t>
       </w:r>
       <w:r>
+        <w:rPr>
+          <w:rFonts w:ascii="Segoe UI" w:hAnsi="Segoe UI" w:cs="Segoe UI"/>
+          <w:color w:val="0D0D0D"/>
+          <w:shd w:val="clear" w:color="auto" w:fill="FFFFFF"/>
+        </w:rPr>
+        <w:t xml:space="preserve"> predictions can contribute to a more transparent and efficient real estate market</w:t>
+      </w:r>
+      <w:r>
+        <w:rPr>
+          <w:rFonts w:ascii="Segoe UI" w:hAnsi="Segoe UI" w:cs="Segoe UI"/>
+          <w:color w:val="0D0D0D"/>
+          <w:shd w:val="clear" w:color="auto" w:fill="FFFFFF"/>
+        </w:rPr>
+        <w:t xml:space="preserve">, price negotiation for buyers and sellers and public government in deciding where and when </w:t>
+      </w:r>
+      <w:r>
+        <w:rPr>
+          <w:rFonts w:ascii="Segoe UI" w:hAnsi="Segoe UI" w:cs="Segoe UI"/>
+          <w:color w:val="0D0D0D"/>
+          <w:shd w:val="clear" w:color="auto" w:fill="FFFFFF"/>
+        </w:rPr>
+        <w:t>the building of social houses will affect positively the population</w:t>
+      </w:r>
+      <w:r>
+        <w:rPr>
+          <w:rFonts w:ascii="Segoe UI" w:hAnsi="Segoe UI" w:cs="Segoe UI"/>
+          <w:color w:val="0D0D0D"/>
+          <w:shd w:val="clear" w:color="auto" w:fill="FFFFFF"/>
+        </w:rPr>
+        <w:t>. By addressing the challenges associated with house price estimation, the project aims to provide valuable insights for market participants.</w:t>
+      </w:r>
+    </w:p>
+    <w:p>
+      <w:pPr>
         <w:rPr>
           <w:rFonts w:cs="Calibri"/>
           <w:color w:val="0D0D0D"/>
           <w:shd w:val="clear" w:color="auto" w:fill="FFFFFF"/>
         </w:rPr>
-        <w:t xml:space="preserve"> </w:t>
-      </w:r>
+      </w:pPr>
       <w:r>
         <w:rPr>
           <w:rFonts w:cs="Calibri"/>
           <w:color w:val="0D0D0D"/>
           <w:shd w:val="clear" w:color="auto" w:fill="FFFFFF"/>
         </w:rPr>
-        <w:t>interactions involving elements such as location, property size, conveniences, and trends in the market. According to the Statista Research Department (published on Jan 8, 2024), between 2015 and 2023, the house price-to-income ratio in Ireland grew by nearly 17 index points, signifying an increase in house values relative to earnings. This trend makes homeownership in Ireland more challenging due to the decreasing affordability of dwellings (Statista, 202</w:t>
+        <w:t xml:space="preserve">According to the Statista Research Department (published on Jan 8, 2024), between 2015 and 2023, the house price-to-income ratio in Ireland grew by nearly 17 index points, signifying an increase in house values relative to earnings. This trend makes homeownership in Ireland more challenging due to the decreasing affordability of dwellings (Statista, 2024). </w:t>
       </w:r>
-      <w:r>
-        <w:rPr>
-          <w:rFonts w:cs="Calibri"/>
-          <w:color w:val="0D0D0D"/>
-          <w:shd w:val="clear" w:color="auto" w:fill="FFFFFF"/>
-        </w:rPr>
-        <w:t>4</w:t>
-      </w:r>
-      <w:r>
-        <w:rPr>
-          <w:rFonts w:cs="Calibri"/>
-          <w:color w:val="0D0D0D"/>
-          <w:shd w:val="clear" w:color="auto" w:fill="FFFFFF"/>
-        </w:rPr>
-        <w:t xml:space="preserve">). </w:t>
-      </w:r>
-    </w:p>
-    <w:p>
-      <w:pPr>
-        <w:rPr>
-          <w:rFonts w:cs="Calibri"/>
-          <w:color w:val="0D0D0D"/>
-          <w:shd w:val="clear" w:color="auto" w:fill="FFFFFF"/>
-        </w:rPr>
-      </w:pPr>
-      <w:r>
-        <w:rPr>
-          <w:rFonts w:ascii="Segoe UI" w:hAnsi="Segoe UI" w:cs="Segoe UI"/>
-          <w:color w:val="0D0D0D"/>
-          <w:shd w:val="clear" w:color="auto" w:fill="FFFFFF"/>
-        </w:rPr>
-        <w:t xml:space="preserve">The project holds importance due to its ability to offer valuable insights into market dynamics, aiding in risk assessment and investment strategy </w:t>
-      </w:r>
-      <w:r>
-        <w:rPr>
-          <w:rFonts w:ascii="Segoe UI" w:hAnsi="Segoe UI" w:cs="Segoe UI"/>
-          <w:color w:val="0D0D0D"/>
-          <w:shd w:val="clear" w:color="auto" w:fill="FFFFFF"/>
-        </w:rPr>
-        <w:t>formulation.</w:t>
-      </w:r>
-    </w:p>
-    <w:p>
-      <w:pPr>
-        <w:rPr>
-          <w:rFonts w:cs="Calibri"/>
-          <w:color w:val="0D0D0D"/>
-          <w:shd w:val="clear" w:color="auto" w:fill="FFFFFF"/>
-        </w:rPr>
-      </w:pPr>
-    </w:p>
-    <w:p>
-      <w:pPr>
-        <w:rPr>
-          <w:rFonts w:cs="Calibri"/>
-          <w:color w:val="0D0D0D"/>
-          <w:shd w:val="clear" w:color="auto" w:fill="FFFFFF"/>
-        </w:rPr>
-      </w:pPr>
-      <w:r>
-        <w:rPr>
-          <w:rFonts w:ascii="Segoe UI" w:hAnsi="Segoe UI" w:cs="Segoe UI"/>
-          <w:color w:val="0D0D0D"/>
-          <w:shd w:val="clear" w:color="auto" w:fill="FFFFFF"/>
-        </w:rPr>
-        <w:t>The project holds importance due to its ability to offer valuable insights into market dynamics, aiding in risk assessment and investment strategy formulation.</w:t>
-      </w:r>
-    </w:p>
-    <w:p>
-      <w:pPr>
-        <w:rPr>
-          <w:rFonts w:cs="Calibri"/>
-          <w:color w:val="0D0D0D"/>
-          <w:shd w:val="clear" w:color="auto" w:fill="FFFFFF"/>
-        </w:rPr>
-      </w:pPr>
-    </w:p>
-    <w:p>
-      <w:pPr>
-        <w:rPr>
-          <w:rFonts w:cs="Calibri"/>
-          <w:color w:val="0D0D0D"/>
-          <w:shd w:val="clear" w:color="auto" w:fill="FFFFFF"/>
-        </w:rPr>
-      </w:pPr>
-    </w:p>
-    <w:p>
-      <w:pPr>
-        <w:rPr>
-          <w:rFonts w:cs="Calibri"/>
-          <w:color w:val="0D0D0D"/>
-          <w:shd w:val="clear" w:color="auto" w:fill="FFFFFF"/>
-        </w:rPr>
-      </w:pPr>
-    </w:p>
-    <w:p>
-      <w:pPr>
-        <w:rPr>
-          <w:rFonts w:cs="Calibri"/>
-          <w:color w:val="0D0D0D"/>
-          <w:shd w:val="clear" w:color="auto" w:fill="FFFFFF"/>
-        </w:rPr>
-      </w:pPr>
-    </w:p>
-    <w:p>
-      <w:pPr>
-        <w:rPr>
-          <w:rFonts w:cs="Calibri"/>
-          <w:color w:val="0D0D0D"/>
-          <w:shd w:val="clear" w:color="auto" w:fill="FFFFFF"/>
-        </w:rPr>
-      </w:pPr>
-    </w:p>
-    <w:p>
-      <w:pPr>
-        <w:rPr>
-          <w:rFonts w:ascii="Segoe UI" w:hAnsi="Segoe UI" w:cs="Segoe UI"/>
-          <w:color w:val="0D0D0D"/>
-          <w:shd w:val="clear" w:color="auto" w:fill="FFFFFF"/>
-        </w:rPr>
-      </w:pPr>
-    </w:p>
-    <w:p>
-      <w:pPr>
-        <w:rPr>
-          <w:rFonts w:ascii="Segoe UI" w:hAnsi="Segoe UI" w:cs="Segoe UI"/>
-          <w:color w:val="0D0D0D"/>
-          <w:shd w:val="clear" w:color="auto" w:fill="FFFFFF"/>
-        </w:rPr>
-      </w:pPr>
-    </w:p>
-    <w:p>
-      <w:pPr>
-        <w:rPr>
-          <w:rFonts w:ascii="Segoe UI" w:hAnsi="Segoe UI" w:cs="Segoe UI"/>
-          <w:color w:val="0D0D0D"/>
-          <w:shd w:val="clear" w:color="auto" w:fill="FFFFFF"/>
-        </w:rPr>
-      </w:pPr>
-    </w:p>
-    <w:p>
-      <w:pPr>
-        <w:rPr>
-          <w:rFonts w:ascii="Segoe UI" w:hAnsi="Segoe UI" w:cs="Segoe UI"/>
-          <w:color w:val="0D0D0D"/>
-          <w:shd w:val="clear" w:color="auto" w:fill="FFFFFF"/>
-        </w:rPr>
-      </w:pPr>
     </w:p>
     <w:p>
       <w:pPr>

</xml_diff>

<commit_message>
Updated document with more information added to the Introduction
</commit_message>
<xml_diff>
--- a/CA 1 – Capstone Project Proposal.docx
+++ b/CA 1 – Capstone Project Proposal.docx
@@ -1060,243 +1060,69 @@
     <w:p>
       <w:pPr>
         <w:rPr>
-          <w:rFonts w:ascii="Segoe UI" w:hAnsi="Segoe UI" w:cs="Segoe UI"/>
-          <w:color w:val="0D0D0D"/>
-          <w:shd w:val="clear" w:color="auto" w:fill="FFFFFF"/>
-        </w:rPr>
-      </w:pPr>
-      <w:r>
-        <w:rPr>
-          <w:rFonts w:ascii="Segoe UI" w:hAnsi="Segoe UI" w:cs="Segoe UI"/>
-          <w:color w:val="0D0D0D"/>
-          <w:shd w:val="clear" w:color="auto" w:fill="FFFFFF"/>
-        </w:rPr>
-        <w:t xml:space="preserve">The House Price Prediction capstone project </w:t>
-      </w:r>
-      <w:r>
-        <w:rPr>
-          <w:rFonts w:ascii="Segoe UI" w:hAnsi="Segoe UI" w:cs="Segoe UI"/>
-          <w:color w:val="0D0D0D"/>
-          <w:shd w:val="clear" w:color="auto" w:fill="FFFFFF"/>
-        </w:rPr>
-        <w:t>has the objective to</w:t>
-      </w:r>
-      <w:r>
-        <w:rPr>
-          <w:rFonts w:ascii="Segoe UI" w:hAnsi="Segoe UI" w:cs="Segoe UI"/>
-          <w:color w:val="0D0D0D"/>
-          <w:shd w:val="clear" w:color="auto" w:fill="FFFFFF"/>
-        </w:rPr>
-        <w:t xml:space="preserve"> develop a predictive </w:t>
-      </w:r>
-      <w:r>
-        <w:rPr>
-          <w:rFonts w:ascii="Segoe UI" w:hAnsi="Segoe UI" w:cs="Segoe UI"/>
-          <w:color w:val="0D0D0D"/>
-          <w:shd w:val="clear" w:color="auto" w:fill="FFFFFF"/>
-        </w:rPr>
-        <w:t xml:space="preserve">machine learning </w:t>
-      </w:r>
-      <w:r>
-        <w:rPr>
-          <w:rFonts w:ascii="Segoe UI" w:hAnsi="Segoe UI" w:cs="Segoe UI"/>
-          <w:color w:val="0D0D0D"/>
-          <w:shd w:val="clear" w:color="auto" w:fill="FFFFFF"/>
-        </w:rPr>
-        <w:t xml:space="preserve">model that can accurately estimate house price. The significance of this project lies in its practical application in the real estate </w:t>
-      </w:r>
-      <w:r>
-        <w:rPr>
-          <w:rFonts w:ascii="Segoe UI" w:hAnsi="Segoe UI" w:cs="Segoe UI"/>
-          <w:color w:val="0D0D0D"/>
-          <w:shd w:val="clear" w:color="auto" w:fill="FFFFFF"/>
-        </w:rPr>
-        <w:t xml:space="preserve">industry, public sectors, </w:t>
-      </w:r>
-      <w:r>
-        <w:rPr>
-          <w:rFonts w:ascii="Segoe UI" w:hAnsi="Segoe UI" w:cs="Segoe UI"/>
-          <w:color w:val="0D0D0D"/>
-          <w:shd w:val="clear" w:color="auto" w:fill="FFFFFF"/>
-        </w:rPr>
-        <w:t>and provide buyers,</w:t>
-      </w:r>
-      <w:r>
-        <w:rPr>
-          <w:rFonts w:ascii="Segoe UI" w:hAnsi="Segoe UI" w:cs="Segoe UI"/>
-          <w:color w:val="0D0D0D"/>
-          <w:shd w:val="clear" w:color="auto" w:fill="FFFFFF"/>
-        </w:rPr>
-        <w:t xml:space="preserve"> and sellers</w:t>
-      </w:r>
-      <w:r>
-        <w:rPr>
-          <w:rFonts w:ascii="Segoe UI" w:hAnsi="Segoe UI" w:cs="Segoe UI"/>
-          <w:color w:val="0D0D0D"/>
-          <w:shd w:val="clear" w:color="auto" w:fill="FFFFFF"/>
-        </w:rPr>
-        <w:t xml:space="preserve"> with</w:t>
-      </w:r>
-      <w:r>
-        <w:rPr>
-          <w:rFonts w:ascii="Segoe UI" w:hAnsi="Segoe UI" w:cs="Segoe UI"/>
-          <w:color w:val="0D0D0D"/>
-          <w:shd w:val="clear" w:color="auto" w:fill="FFFFFF"/>
-        </w:rPr>
-        <w:t xml:space="preserve"> </w:t>
-      </w:r>
-      <w:r>
-        <w:rPr>
-          <w:rFonts w:ascii="Segoe UI" w:hAnsi="Segoe UI" w:cs="Segoe UI"/>
-          <w:color w:val="0D0D0D"/>
-          <w:shd w:val="clear" w:color="auto" w:fill="FFFFFF"/>
-        </w:rPr>
-        <w:t>information</w:t>
-      </w:r>
-      <w:r>
-        <w:rPr>
-          <w:rFonts w:ascii="Segoe UI" w:hAnsi="Segoe UI" w:cs="Segoe UI"/>
-          <w:color w:val="0D0D0D"/>
-          <w:shd w:val="clear" w:color="auto" w:fill="FFFFFF"/>
-        </w:rPr>
-        <w:t xml:space="preserve"> in the results provide by the model</w:t>
-      </w:r>
-      <w:r>
-        <w:rPr>
-          <w:rFonts w:ascii="Segoe UI" w:hAnsi="Segoe UI" w:cs="Segoe UI"/>
-          <w:color w:val="0D0D0D"/>
-          <w:shd w:val="clear" w:color="auto" w:fill="FFFFFF"/>
-        </w:rPr>
-        <w:t xml:space="preserve">. </w:t>
-      </w:r>
-    </w:p>
-    <w:p>
-      <w:pPr>
-        <w:rPr>
           <w:rFonts w:cs="Calibri"/>
-          <w:color w:val="0D0D0D"/>
-          <w:shd w:val="clear" w:color="auto" w:fill="FFFFFF"/>
-        </w:rPr>
-      </w:pPr>
-      <w:r>
-        <w:rPr>
-          <w:rFonts w:cs="Calibri"/>
-          <w:color w:val="0D0D0D"/>
-          <w:shd w:val="clear" w:color="auto" w:fill="FFFFFF"/>
-        </w:rPr>
-        <w:t xml:space="preserve">According to the Statista Research Department (published on Jan 8, 2024), between 2015 and 2023, the house price-to-income ratio in Ireland grew by nearly 17 index points, signifying an increase in house values relative to earnings. This trend makes homeownership in Ireland more challenging due to the decreasing affordability of dwellings (Statista, 2024). </w:t>
-      </w:r>
-    </w:p>
-    <w:p>
-      <w:pPr>
-        <w:rPr>
-          <w:rFonts w:ascii="Segoe UI" w:hAnsi="Segoe UI" w:cs="Segoe UI"/>
-          <w:color w:val="0D0D0D"/>
-          <w:shd w:val="clear" w:color="auto" w:fill="FFFFFF"/>
-        </w:rPr>
-      </w:pPr>
-      <w:r>
-        <w:rPr>
-          <w:rFonts w:ascii="Segoe UI" w:hAnsi="Segoe UI" w:cs="Segoe UI"/>
-          <w:color w:val="0D0D0D"/>
-          <w:shd w:val="clear" w:color="auto" w:fill="FFFFFF"/>
-        </w:rPr>
-        <w:t>The model</w:t>
-      </w:r>
-      <w:r>
-        <w:rPr>
-          <w:rFonts w:ascii="Segoe UI" w:hAnsi="Segoe UI" w:cs="Segoe UI"/>
-          <w:color w:val="0D0D0D"/>
-          <w:shd w:val="clear" w:color="auto" w:fill="FFFFFF"/>
-        </w:rPr>
-        <w:t xml:space="preserve"> predictions can contribute to a more transparent and efficient real estate market</w:t>
-      </w:r>
-      <w:r>
-        <w:rPr>
-          <w:rFonts w:ascii="Segoe UI" w:hAnsi="Segoe UI" w:cs="Segoe UI"/>
-          <w:color w:val="0D0D0D"/>
-          <w:shd w:val="clear" w:color="auto" w:fill="FFFFFF"/>
-        </w:rPr>
-        <w:t xml:space="preserve">, price negotiation for buyers and sellers and public government in deciding where and when </w:t>
-      </w:r>
-      <w:r>
-        <w:rPr>
-          <w:rFonts w:ascii="Segoe UI" w:hAnsi="Segoe UI" w:cs="Segoe UI"/>
-          <w:color w:val="0D0D0D"/>
-          <w:shd w:val="clear" w:color="auto" w:fill="FFFFFF"/>
-        </w:rPr>
-        <w:t>the building of social houses will affect positively the population</w:t>
-      </w:r>
-      <w:r>
-        <w:rPr>
-          <w:rFonts w:ascii="Segoe UI" w:hAnsi="Segoe UI" w:cs="Segoe UI"/>
-          <w:color w:val="0D0D0D"/>
-          <w:shd w:val="clear" w:color="auto" w:fill="FFFFFF"/>
-        </w:rPr>
-        <w:t>. By addressing the challenges associated with house price estimation, the project aims to provide valuable insights for market participants.</w:t>
-      </w:r>
-    </w:p>
-    <w:p>
-      <w:pPr>
-        <w:rPr>
-          <w:rFonts w:cs="Calibri"/>
-          <w:color w:val="0D0D0D"/>
-          <w:shd w:val="clear" w:color="auto" w:fill="FFFFFF"/>
-        </w:rPr>
-      </w:pPr>
-      <w:r>
-        <w:rPr>
-          <w:rFonts w:cs="Calibri"/>
-          <w:color w:val="0D0D0D"/>
-          <w:shd w:val="clear" w:color="auto" w:fill="FFFFFF"/>
-        </w:rPr>
-        <w:t xml:space="preserve">According to the Statista Research Department (published on Jan 8, 2024), between 2015 and 2023, the house price-to-income ratio in Ireland grew by nearly 17 index points, signifying an increase in house values relative to earnings. This trend makes homeownership in Ireland more challenging due to the decreasing affordability of dwellings (Statista, 2024). </w:t>
-      </w:r>
-    </w:p>
-    <w:p>
-      <w:pPr>
-        <w:rPr>
-          <w:rFonts w:ascii="Segoe UI" w:hAnsi="Segoe UI" w:cs="Segoe UI"/>
-          <w:color w:val="0D0D0D"/>
-          <w:shd w:val="clear" w:color="auto" w:fill="FFFFFF"/>
+          <w:color w:val="3A3A3A" w:themeColor="background2" w:themeShade="40"/>
+          <w:sz w:val="24"/>
+          <w:szCs w:val="24"/>
         </w:rPr>
       </w:pPr>
     </w:p>
     <w:p>
       <w:pPr>
         <w:rPr>
-          <w:rFonts w:ascii="Segoe UI" w:hAnsi="Segoe UI" w:cs="Segoe UI"/>
-          <w:color w:val="0D0D0D"/>
-          <w:shd w:val="clear" w:color="auto" w:fill="FFFFFF"/>
+          <w:rFonts w:cs="Calibri"/>
+          <w:color w:val="3A3A3A" w:themeColor="background2" w:themeShade="40"/>
+          <w:sz w:val="24"/>
+          <w:szCs w:val="24"/>
         </w:rPr>
       </w:pPr>
     </w:p>
     <w:p>
       <w:pPr>
         <w:rPr>
-          <w:rFonts w:ascii="Segoe UI" w:hAnsi="Segoe UI" w:cs="Segoe UI"/>
-          <w:color w:val="0D0D0D"/>
-          <w:shd w:val="clear" w:color="auto" w:fill="FFFFFF"/>
+          <w:rFonts w:cs="Calibri"/>
+          <w:color w:val="3A3A3A" w:themeColor="background2" w:themeShade="40"/>
+          <w:sz w:val="24"/>
+          <w:szCs w:val="24"/>
         </w:rPr>
       </w:pPr>
     </w:p>
     <w:p>
       <w:pPr>
         <w:rPr>
-          <w:rFonts w:ascii="Segoe UI" w:hAnsi="Segoe UI" w:cs="Segoe UI"/>
-          <w:color w:val="0D0D0D"/>
-          <w:shd w:val="clear" w:color="auto" w:fill="FFFFFF"/>
+          <w:rFonts w:cs="Calibri"/>
+          <w:color w:val="3A3A3A" w:themeColor="background2" w:themeShade="40"/>
+          <w:sz w:val="24"/>
+          <w:szCs w:val="24"/>
         </w:rPr>
       </w:pPr>
     </w:p>
     <w:p>
       <w:pPr>
         <w:rPr>
-          <w:rFonts w:ascii="Segoe UI" w:hAnsi="Segoe UI" w:cs="Segoe UI"/>
+          <w:rFonts w:cs="Calibri"/>
+          <w:color w:val="3A3A3A" w:themeColor="background2" w:themeShade="40"/>
+          <w:sz w:val="24"/>
+          <w:szCs w:val="24"/>
+        </w:rPr>
+      </w:pPr>
+    </w:p>
+    <w:p>
+      <w:pPr>
+        <w:rPr>
+          <w:rFonts w:cs="Calibri"/>
           <w:color w:val="0D0D0D"/>
           <w:shd w:val="clear" w:color="auto" w:fill="FFFFFF"/>
         </w:rPr>
       </w:pPr>
+      <w:r>
+        <w:rPr>
+          <w:rFonts w:cs="Calibri"/>
+          <w:color w:val="0D0D0D"/>
+          <w:shd w:val="clear" w:color="auto" w:fill="FFFFFF"/>
+        </w:rPr>
+        <w:t xml:space="preserve">According to the Statista Research Department (published on Jan 8, 2024), between 2015 and 2023, the house price-to-income ratio in Ireland grew by nearly 17 index points, signifying an increase in house values relative to earnings. This trend makes homeownership in Ireland more challenging due to the decreasing affordability of dwellings (Statista, 2024). </w:t>
+      </w:r>
     </w:p>
     <w:p>
       <w:pPr>
@@ -1751,6 +1577,7 @@
       </w:pPr>
       <w:bookmarkStart w:id="0" w:name="_Toc158384950"/>
       <w:r>
+        <w:lastRenderedPageBreak/>
         <w:t>References</w:t>
       </w:r>
       <w:bookmarkEnd w:id="0"/>

</xml_diff>